<commit_message>
small change to prelab4
</commit_message>
<xml_diff>
--- a/Lab 4/Prelab/PreLab4.docx
+++ b/Lab 4/Prelab/PreLab4.docx
@@ -202,7 +202,34 @@
           <w:bCs w:val="0"/>
           <w:lang w:val="en-US" w:eastAsia="zh-CN"/>
         </w:rPr>
-        <w:t>It depends on how many USB ports we have in our PC since we can connect with one instrument with each USB port via the VISA protocol.</w:t>
+        <w:t>It depends on how many USB ports we have in our PC</w:t>
+      </w:r>
+      <w:r>
+        <w:rPr>
+          <w:rFonts w:hint="default"/>
+          <w:b w:val="0"/>
+          <w:bCs w:val="0"/>
+          <w:lang w:val="en-US" w:eastAsia="zh-CN"/>
+        </w:rPr>
+        <w:t xml:space="preserve">, because </w:t>
+      </w:r>
+      <w:r>
+        <w:rPr>
+          <w:rFonts w:hint="eastAsia"/>
+          <w:b w:val="0"/>
+          <w:bCs w:val="0"/>
+          <w:lang w:val="en-US" w:eastAsia="zh-CN"/>
+        </w:rPr>
+        <w:t>we can connect with one instrument with each USB port via the VISA protocol.</w:t>
+      </w:r>
+      <w:r>
+        <w:rPr>
+          <w:rFonts w:hint="default"/>
+          <w:b w:val="0"/>
+          <w:bCs w:val="0"/>
+          <w:lang w:val="en-US" w:eastAsia="zh-CN"/>
+        </w:rPr>
+        <w:t xml:space="preserve"> So, if there are X usb ports, we can connect X instruments via the VISA protocol.</w:t>
       </w:r>
       <w:bookmarkStart w:id="0" w:name="_GoBack"/>
       <w:bookmarkEnd w:id="0"/>

</xml_diff>